<commit_message>
versao final do tp
</commit_message>
<xml_diff>
--- a/Montador-MIPS/Documentaçao.docx
+++ b/Montador-MIPS/Documentaçao.docx
@@ -229,8 +229,6 @@
         </w:rPr>
         <w:t xml:space="preserve"> - 3474</w:t>
       </w:r>
-      <w:bookmarkStart w:id="0" w:name="_GoBack"/>
-      <w:bookmarkEnd w:id="0"/>
     </w:p>
     <w:p>
       <w:pPr>
@@ -784,8 +782,8 @@
     <w:p>
       <w:pPr>
         <w:rPr>
-          <w:sz w:val="32"/>
-          <w:szCs w:val="32"/>
+          <w:sz w:val="28"/>
+          <w:szCs w:val="28"/>
           <w:lang w:val="pt-BR"/>
         </w:rPr>
       </w:pPr>
@@ -815,6 +813,33 @@
           <w:lang w:val="pt-BR"/>
         </w:rPr>
       </w:pPr>
+      <w:r>
+        <w:rPr>
+          <w:sz w:val="28"/>
+          <w:szCs w:val="28"/>
+          <w:lang w:val="pt-BR"/>
+        </w:rPr>
+        <w:tab/>
+        <w:t xml:space="preserve">Foram implementadas também </w:t>
+      </w:r>
+      <w:proofErr w:type="spellStart"/>
+      <w:r>
+        <w:rPr>
+          <w:sz w:val="28"/>
+          <w:szCs w:val="28"/>
+          <w:lang w:val="pt-BR"/>
+        </w:rPr>
+        <w:t>pseudo-instruções</w:t>
+      </w:r>
+      <w:proofErr w:type="spellEnd"/>
+      <w:r>
+        <w:rPr>
+          <w:sz w:val="28"/>
+          <w:szCs w:val="28"/>
+          <w:lang w:val="pt-BR"/>
+        </w:rPr>
+        <w:t xml:space="preserve"> e instruções em Hexadecimal e decimal.</w:t>
+      </w:r>
     </w:p>
     <w:p>
       <w:pPr>
@@ -1401,6 +1426,54 @@
     </w:p>
     <w:p>
       <w:pPr>
+        <w:pStyle w:val="PargrafodaLista"/>
+        <w:numPr>
+          <w:ilvl w:val="0"/>
+          <w:numId w:val="4"/>
+        </w:numPr>
+        <w:rPr>
+          <w:color w:val="FF0000"/>
+          <w:sz w:val="28"/>
+          <w:szCs w:val="28"/>
+          <w:lang w:val="pt-BR"/>
+        </w:rPr>
+      </w:pPr>
+      <w:r>
+        <w:rPr>
+          <w:color w:val="FF0000"/>
+          <w:sz w:val="28"/>
+          <w:szCs w:val="28"/>
+          <w:lang w:val="pt-BR"/>
+        </w:rPr>
+        <w:t>SUBI</w:t>
+      </w:r>
+    </w:p>
+    <w:p>
+      <w:pPr>
+        <w:pStyle w:val="PargrafodaLista"/>
+        <w:numPr>
+          <w:ilvl w:val="0"/>
+          <w:numId w:val="4"/>
+        </w:numPr>
+        <w:rPr>
+          <w:color w:val="FF0000"/>
+          <w:sz w:val="28"/>
+          <w:szCs w:val="28"/>
+          <w:lang w:val="pt-BR"/>
+        </w:rPr>
+      </w:pPr>
+      <w:r>
+        <w:rPr>
+          <w:color w:val="FF0000"/>
+          <w:sz w:val="28"/>
+          <w:szCs w:val="28"/>
+          <w:lang w:val="pt-BR"/>
+        </w:rPr>
+        <w:t>MOVE</w:t>
+      </w:r>
+    </w:p>
+    <w:p>
+      <w:pPr>
         <w:ind w:firstLine="720"/>
         <w:rPr>
           <w:sz w:val="28"/>
@@ -1414,7 +1487,23 @@
           <w:szCs w:val="28"/>
           <w:lang w:val="pt-BR"/>
         </w:rPr>
-        <w:t>A saída se dá por meio de um arquivo chamado saída.txt que será criado no diretório onde se encontra o projeto.</w:t>
+        <w:t xml:space="preserve">A saída se dá por meio de um arquivo chamado saída.txt que </w:t>
+      </w:r>
+      <w:r>
+        <w:rPr>
+          <w:sz w:val="28"/>
+          <w:szCs w:val="28"/>
+          <w:lang w:val="pt-BR"/>
+        </w:rPr>
+        <w:t xml:space="preserve">contém as instruções em Binário, Hexadecimal e Decimal. O arquivo </w:t>
+      </w:r>
+      <w:r>
+        <w:rPr>
+          <w:sz w:val="28"/>
+          <w:szCs w:val="28"/>
+          <w:lang w:val="pt-BR"/>
+        </w:rPr>
+        <w:t>será criado no diretório onde se encontra o projeto.</w:t>
       </w:r>
     </w:p>
     <w:p>
@@ -1429,17 +1518,6 @@
     </w:p>
     <w:p>
       <w:pPr>
-        <w:ind w:firstLine="720"/>
-        <w:rPr>
-          <w:sz w:val="28"/>
-          <w:szCs w:val="28"/>
-          <w:lang w:val="pt-BR"/>
-        </w:rPr>
-      </w:pPr>
-    </w:p>
-    <w:p>
-      <w:pPr>
-        <w:ind w:firstLine="720"/>
         <w:rPr>
           <w:b/>
           <w:sz w:val="40"/>
@@ -1447,6 +1525,8 @@
           <w:lang w:val="pt-BR"/>
         </w:rPr>
       </w:pPr>
+      <w:bookmarkStart w:id="0" w:name="_GoBack"/>
+      <w:bookmarkEnd w:id="0"/>
     </w:p>
     <w:p>
       <w:pPr>

</xml_diff>